<commit_message>
csem student template in Makefile version
</commit_message>
<xml_diff>
--- a/csem.docx
+++ b/csem.docx
@@ -618,10 +618,27 @@
       <w:r>
         <w:rPr>
           <w:rFonts w:ascii="Times"/>
+          <w:spacing w:val="2"/>
+          <w:sz w:val="20"/>
+        </w:rPr>
+        <w:t xml:space="preserve">name </w:t>
+      </w:r>
+      <w:r>
+        <w:rPr>
+          <w:rFonts w:ascii="Times"/>
           <w:i/>
           <w:sz w:val="20"/>
         </w:rPr>
         <w:t>n</w:t>
+      </w:r>
+      <w:r>
+        <w:rPr>
+          <w:rFonts w:ascii="Times"/>
+          <w:i/>
+          <w:sz w:val="20"/>
+          <w:vertAlign w:val="superscript"/>
+        </w:rPr>
+        <w:t>th</w:t>
       </w:r>
     </w:p>
     <w:p>
@@ -719,6 +736,15 @@
           <w:sz w:val="20"/>
         </w:rPr>
         <w:t>n</w:t>
+      </w:r>
+      <w:r>
+        <w:rPr>
+          <w:rFonts w:ascii="Times"/>
+          <w:i/>
+          <w:sz w:val="20"/>
+          <w:vertAlign w:val="superscript"/>
+        </w:rPr>
+        <w:t>th</w:t>
       </w:r>
     </w:p>
     <w:p>
@@ -5522,14 +5548,7 @@
                 <w:rFonts w:ascii="Courier New" w:hAnsi="Courier New" w:cs="Courier New"/>
                 <w:spacing w:val="-10"/>
               </w:rPr>
-              <w:t xml:space="preserve">  </w:t>
-            </w:r>
-            <w:r>
-              <w:rPr>
-                <w:rFonts w:ascii="Courier New" w:hAnsi="Courier New" w:cs="Courier New"/>
-                <w:spacing w:val="-10"/>
-              </w:rPr>
-              <w:t>fend</w:t>
+              <w:t xml:space="preserve">  fend</w:t>
             </w:r>
           </w:p>
         </w:tc>
@@ -6168,10 +6187,7 @@
               </w:rPr>
             </w:pPr>
             <w:r>
-              <w:t>de</w:t>
-            </w:r>
-            <w:r>
-              <w:t>clares</w:t>
+              <w:t>declares</w:t>
             </w:r>
             <w:r>
               <w:rPr>
@@ -6198,10 +6214,7 @@
               <w:t xml:space="preserve"> </w:t>
             </w:r>
             <w:r>
-              <w:t>routines</w:t>
-            </w:r>
-            <w:r>
-              <w:t xml:space="preserve"> which being referenced in </w:t>
+              <w:t xml:space="preserve">routines which being referenced in </w:t>
             </w:r>
             <w:proofErr w:type="spellStart"/>
             <w:proofErr w:type="gramStart"/>
@@ -6265,10 +6278,7 @@
               </w:rPr>
             </w:pPr>
             <w:r>
-              <w:t>de</w:t>
-            </w:r>
-            <w:r>
-              <w:t>fines</w:t>
+              <w:t>defines</w:t>
             </w:r>
             <w:r>
               <w:rPr>
@@ -6373,16 +6383,7 @@
               </w:rPr>
             </w:pPr>
             <w:r>
-              <w:t xml:space="preserve">defines </w:t>
-            </w:r>
-            <w:r>
-              <w:t>utili</w:t>
-            </w:r>
-            <w:r>
-              <w:t xml:space="preserve">ty </w:t>
-            </w:r>
-            <w:r>
-              <w:t>routines for the semantic actions</w:t>
+              <w:t>defines utility routines for the semantic actions</w:t>
             </w:r>
           </w:p>
         </w:tc>
@@ -6437,10 +6438,7 @@
               </w:rPr>
             </w:pPr>
             <w:r>
-              <w:t>de</w:t>
-            </w:r>
-            <w:r>
-              <w:t>clares</w:t>
+              <w:t>declares</w:t>
             </w:r>
             <w:r>
               <w:rPr>
@@ -6537,10 +6535,7 @@
               </w:rPr>
             </w:pPr>
             <w:r>
-              <w:t xml:space="preserve">defines </w:t>
-            </w:r>
-            <w:r>
-              <w:t>symbol table management</w:t>
+              <w:t>defines symbol table management</w:t>
             </w:r>
           </w:p>
         </w:tc>
@@ -6595,10 +6590,7 @@
               </w:rPr>
             </w:pPr>
             <w:r>
-              <w:t>de</w:t>
-            </w:r>
-            <w:r>
-              <w:t>clares</w:t>
+              <w:t>declares</w:t>
             </w:r>
             <w:r>
               <w:rPr>

</xml_diff>